<commit_message>
till video 32 done
</commit_message>
<xml_diff>
--- a/sqltest/SQL Learning.docx
+++ b/sqltest/SQL Learning.docx
@@ -4,7 +4,15 @@
   <w:body>
     <w:p>
       <w:r>
-        <w:t>SQL Learning : [Today’s Target Minimum 20]</w:t>
+        <w:t xml:space="preserve">SQL </w:t>
+      </w:r>
+      <w:proofErr w:type="gramStart"/>
+      <w:r>
+        <w:t>Learning :</w:t>
+      </w:r>
+      <w:proofErr w:type="gramEnd"/>
+      <w:r>
+        <w:t xml:space="preserve"> [Today’s Target Minimum 20]</w:t>
       </w:r>
     </w:p>
     <w:p>
@@ -216,10 +224,21 @@
       </w:r>
     </w:p>
     <w:p>
-      <w:r>
+      <w:pPr>
+        <w:rPr>
+          <w:strike/>
+        </w:rPr>
+      </w:pPr>
+      <w:r>
+        <w:rPr>
+          <w:strike/>
+        </w:rPr>
         <w:t>Video 15</w:t>
       </w:r>
       <w:r>
+        <w:rPr>
+          <w:strike/>
+        </w:rPr>
         <w:t xml:space="preserve"> </w:t>
       </w:r>
     </w:p>
@@ -284,87 +303,223 @@
       </w:r>
     </w:p>
     <w:p>
-      <w:r>
+      <w:pPr>
+        <w:rPr>
+          <w:strike/>
+        </w:rPr>
+      </w:pPr>
+      <w:r>
+        <w:rPr>
+          <w:strike/>
+        </w:rPr>
         <w:t>Video 16</w:t>
       </w:r>
     </w:p>
     <w:p>
-      <w:r>
+      <w:pPr>
+        <w:rPr>
+          <w:strike/>
+        </w:rPr>
+      </w:pPr>
+      <w:r>
+        <w:rPr>
+          <w:strike/>
+        </w:rPr>
         <w:t>Video 17</w:t>
       </w:r>
     </w:p>
     <w:p>
-      <w:r>
+      <w:pPr>
+        <w:rPr>
+          <w:strike/>
+        </w:rPr>
+      </w:pPr>
+      <w:r>
+        <w:rPr>
+          <w:strike/>
+        </w:rPr>
         <w:t>Video 18</w:t>
       </w:r>
     </w:p>
     <w:p>
-      <w:r>
+      <w:pPr>
+        <w:rPr>
+          <w:strike/>
+        </w:rPr>
+      </w:pPr>
+      <w:r>
+        <w:rPr>
+          <w:strike/>
+        </w:rPr>
         <w:t>Video 19</w:t>
       </w:r>
     </w:p>
     <w:p>
-      <w:r>
+      <w:pPr>
+        <w:rPr>
+          <w:strike/>
+        </w:rPr>
+      </w:pPr>
+      <w:r>
+        <w:rPr>
+          <w:strike/>
+        </w:rPr>
         <w:t>Video 20</w:t>
       </w:r>
     </w:p>
     <w:p>
-      <w:r>
+      <w:pPr>
+        <w:rPr>
+          <w:strike/>
+        </w:rPr>
+      </w:pPr>
+      <w:r>
+        <w:rPr>
+          <w:strike/>
+        </w:rPr>
         <w:t>Video 21</w:t>
       </w:r>
     </w:p>
     <w:p>
-      <w:r>
+      <w:pPr>
+        <w:rPr>
+          <w:strike/>
+        </w:rPr>
+      </w:pPr>
+      <w:r>
+        <w:rPr>
+          <w:strike/>
+        </w:rPr>
         <w:t>Video 22</w:t>
       </w:r>
     </w:p>
     <w:p>
-      <w:r>
+      <w:pPr>
+        <w:rPr>
+          <w:strike/>
+        </w:rPr>
+      </w:pPr>
+      <w:r>
+        <w:rPr>
+          <w:strike/>
+        </w:rPr>
         <w:t>Video 23</w:t>
       </w:r>
     </w:p>
     <w:p>
-      <w:r>
+      <w:pPr>
+        <w:rPr>
+          <w:strike/>
+        </w:rPr>
+      </w:pPr>
+      <w:r>
+        <w:rPr>
+          <w:strike/>
+        </w:rPr>
         <w:t>Video 24</w:t>
       </w:r>
     </w:p>
     <w:p>
-      <w:r>
+      <w:pPr>
+        <w:rPr>
+          <w:strike/>
+        </w:rPr>
+      </w:pPr>
+      <w:r>
+        <w:rPr>
+          <w:strike/>
+        </w:rPr>
         <w:t>Video 25</w:t>
       </w:r>
     </w:p>
     <w:p>
-      <w:r>
+      <w:pPr>
+        <w:rPr>
+          <w:strike/>
+        </w:rPr>
+      </w:pPr>
+      <w:r>
+        <w:rPr>
+          <w:strike/>
+        </w:rPr>
         <w:t>Video 26</w:t>
       </w:r>
     </w:p>
     <w:p>
-      <w:r>
+      <w:pPr>
+        <w:rPr>
+          <w:strike/>
+        </w:rPr>
+      </w:pPr>
+      <w:r>
+        <w:rPr>
+          <w:strike/>
+        </w:rPr>
         <w:t>Video 27</w:t>
       </w:r>
     </w:p>
     <w:p>
-      <w:r>
+      <w:pPr>
+        <w:rPr>
+          <w:strike/>
+        </w:rPr>
+      </w:pPr>
+      <w:r>
+        <w:rPr>
+          <w:strike/>
+        </w:rPr>
         <w:t>Video 28</w:t>
       </w:r>
     </w:p>
     <w:p>
-      <w:r>
+      <w:pPr>
+        <w:rPr>
+          <w:strike/>
+        </w:rPr>
+      </w:pPr>
+      <w:r>
+        <w:rPr>
+          <w:strike/>
+        </w:rPr>
         <w:t>Video 29</w:t>
       </w:r>
     </w:p>
     <w:p>
-      <w:r>
+      <w:pPr>
+        <w:rPr>
+          <w:strike/>
+        </w:rPr>
+      </w:pPr>
+      <w:r>
+        <w:rPr>
+          <w:strike/>
+        </w:rPr>
         <w:t>Video 30</w:t>
       </w:r>
     </w:p>
     <w:p>
-      <w:r>
+      <w:pPr>
+        <w:rPr>
+          <w:strike/>
+        </w:rPr>
+      </w:pPr>
+      <w:r>
+        <w:rPr>
+          <w:strike/>
+        </w:rPr>
         <w:t>Video 31</w:t>
       </w:r>
     </w:p>
     <w:p>
-      <w:r>
+      <w:pPr>
+        <w:rPr>
+          <w:strike/>
+        </w:rPr>
+      </w:pPr>
+      <w:r>
+        <w:rPr>
+          <w:strike/>
+        </w:rPr>
         <w:t>Video 32</w:t>
       </w:r>
     </w:p>

</xml_diff>